<commit_message>
add document version table.
</commit_message>
<xml_diff>
--- a/docs/SRS_project_xxx.docx
+++ b/docs/SRS_project_xxx.docx
@@ -1,6 +1,6 @@
 
 <file path=word/document.xml><?xml version="1.0" encoding="utf-8"?>
-<w:document xmlns:wpc="http://schemas.microsoft.com/office/word/2010/wordprocessingCanvas" xmlns:cx="http://schemas.microsoft.com/office/drawing/2014/chartex" xmlns:mc="http://schemas.openxmlformats.org/markup-compatibility/2006" xmlns:o="urn:schemas-microsoft-com:office:office" xmlns:r="http://schemas.openxmlformats.org/officeDocument/2006/relationships" xmlns:m="http://schemas.openxmlformats.org/officeDocument/2006/math" xmlns:v="urn:schemas-microsoft-com:vml" xmlns:wp14="http://schemas.microsoft.com/office/word/2010/wordprocessingDrawing" xmlns:wp="http://schemas.openxmlformats.org/drawingml/2006/wordprocessingDrawing" xmlns:w10="urn:schemas-microsoft-com:office:word" xmlns:w="http://schemas.openxmlformats.org/wordprocessingml/2006/main" xmlns:w14="http://schemas.microsoft.com/office/word/2010/wordml" xmlns:w15="http://schemas.microsoft.com/office/word/2012/wordml" xmlns:w16se="http://schemas.microsoft.com/office/word/2015/wordml/symex" xmlns:wpg="http://schemas.microsoft.com/office/word/2010/wordprocessingGroup" xmlns:wpi="http://schemas.microsoft.com/office/word/2010/wordprocessingInk" xmlns:wne="http://schemas.microsoft.com/office/word/2006/wordml" xmlns:wps="http://schemas.microsoft.com/office/word/2010/wordprocessingShape" mc:Ignorable="w14 w15 w16se wp14">
+<w:document xmlns:wpc="http://schemas.microsoft.com/office/word/2010/wordprocessingCanvas" xmlns:cx="http://schemas.microsoft.com/office/drawing/2014/chartex" xmlns:cx1="http://schemas.microsoft.com/office/drawing/2015/9/8/chartex" xmlns:cx2="http://schemas.microsoft.com/office/drawing/2015/10/21/chartex" xmlns:cx3="http://schemas.microsoft.com/office/drawing/2016/5/9/chartex" xmlns:cx4="http://schemas.microsoft.com/office/drawing/2016/5/10/chartex" xmlns:cx5="http://schemas.microsoft.com/office/drawing/2016/5/11/chartex" xmlns:cx6="http://schemas.microsoft.com/office/drawing/2016/5/12/chartex" xmlns:cx7="http://schemas.microsoft.com/office/drawing/2016/5/13/chartex" xmlns:cx8="http://schemas.microsoft.com/office/drawing/2016/5/14/chartex" xmlns:mc="http://schemas.openxmlformats.org/markup-compatibility/2006" xmlns:aink="http://schemas.microsoft.com/office/drawing/2016/ink" xmlns:am3d="http://schemas.microsoft.com/office/drawing/2017/model3d" xmlns:o="urn:schemas-microsoft-com:office:office" xmlns:oel="http://schemas.microsoft.com/office/2019/extlst" xmlns:r="http://schemas.openxmlformats.org/officeDocument/2006/relationships" xmlns:m="http://schemas.openxmlformats.org/officeDocument/2006/math" xmlns:v="urn:schemas-microsoft-com:vml" xmlns:wp14="http://schemas.microsoft.com/office/word/2010/wordprocessingDrawing" xmlns:wp="http://schemas.openxmlformats.org/drawingml/2006/wordprocessingDrawing" xmlns:w10="urn:schemas-microsoft-com:office:word" xmlns:w="http://schemas.openxmlformats.org/wordprocessingml/2006/main" xmlns:w14="http://schemas.microsoft.com/office/word/2010/wordml" xmlns:w15="http://schemas.microsoft.com/office/word/2012/wordml" xmlns:w16cex="http://schemas.microsoft.com/office/word/2018/wordml/cex" xmlns:w16cid="http://schemas.microsoft.com/office/word/2016/wordml/cid" xmlns:w16="http://schemas.microsoft.com/office/word/2018/wordml" xmlns:w16sdtdh="http://schemas.microsoft.com/office/word/2020/wordml/sdtdatahash" xmlns:w16se="http://schemas.microsoft.com/office/word/2015/wordml/symex" xmlns:wpg="http://schemas.microsoft.com/office/word/2010/wordprocessingGroup" xmlns:wpi="http://schemas.microsoft.com/office/word/2010/wordprocessingInk" xmlns:wne="http://schemas.microsoft.com/office/word/2006/wordml" xmlns:wps="http://schemas.microsoft.com/office/word/2010/wordprocessingShape" mc:Ignorable="w14 w15 w16se w16cid w16 w16cex w16sdtdh wp14">
   <w:body>
     <w:sdt>
       <w:sdtPr>
@@ -33,19 +33,18 @@
             <w:t>Table of Contents</w:t>
           </w:r>
         </w:p>
-        <w:bookmarkStart w:id="0" w:name="_GoBack"/>
-        <w:bookmarkEnd w:id="0"/>
         <w:p>
           <w:pPr>
             <w:pStyle w:val="TOC1"/>
             <w:tabs>
-              <w:tab w:val="left" w:pos="440"/>
               <w:tab w:val="right" w:leader="dot" w:pos="9016"/>
             </w:tabs>
             <w:rPr>
               <w:rFonts w:eastAsiaTheme="minorEastAsia"/>
               <w:noProof/>
-              <w:lang w:eastAsia="en-GB"/>
+              <w:kern w:val="2"/>
+              <w:lang w:val="en-SG" w:eastAsia="en-SG"/>
+              <w14:ligatures w14:val="standardContextual"/>
             </w:rPr>
           </w:pPr>
           <w:r>
@@ -57,20 +56,96 @@
           <w:r>
             <w:fldChar w:fldCharType="separate"/>
           </w:r>
-          <w:hyperlink w:anchor="_Toc105187634" w:history="1">
+          <w:hyperlink w:anchor="_Toc149979839" w:history="1">
             <w:r>
               <w:rPr>
                 <w:rStyle w:val="Hyperlink"/>
                 <w:noProof/>
                 <w:lang w:val="en-SG"/>
               </w:rPr>
+              <w:t>Document Version</w:t>
+            </w:r>
+            <w:r>
+              <w:rPr>
+                <w:noProof/>
+                <w:webHidden/>
+              </w:rPr>
+              <w:tab/>
+            </w:r>
+            <w:r>
+              <w:rPr>
+                <w:noProof/>
+                <w:webHidden/>
+              </w:rPr>
+              <w:fldChar w:fldCharType="begin"/>
+            </w:r>
+            <w:r>
+              <w:rPr>
+                <w:noProof/>
+                <w:webHidden/>
+              </w:rPr>
+              <w:instrText xml:space="preserve"> PAGEREF _Toc149979839 \h </w:instrText>
+            </w:r>
+            <w:r>
+              <w:rPr>
+                <w:noProof/>
+                <w:webHidden/>
+              </w:rPr>
+            </w:r>
+            <w:r>
+              <w:rPr>
+                <w:noProof/>
+                <w:webHidden/>
+              </w:rPr>
+              <w:fldChar w:fldCharType="separate"/>
+            </w:r>
+            <w:r>
+              <w:rPr>
+                <w:noProof/>
+                <w:webHidden/>
+              </w:rPr>
+              <w:t>2</w:t>
+            </w:r>
+            <w:r>
+              <w:rPr>
+                <w:noProof/>
+                <w:webHidden/>
+              </w:rPr>
+              <w:fldChar w:fldCharType="end"/>
+            </w:r>
+          </w:hyperlink>
+        </w:p>
+        <w:p>
+          <w:pPr>
+            <w:pStyle w:val="TOC1"/>
+            <w:tabs>
+              <w:tab w:val="left" w:pos="440"/>
+              <w:tab w:val="right" w:leader="dot" w:pos="9016"/>
+            </w:tabs>
+            <w:rPr>
+              <w:rFonts w:eastAsiaTheme="minorEastAsia"/>
+              <w:noProof/>
+              <w:kern w:val="2"/>
+              <w:lang w:val="en-SG" w:eastAsia="en-SG"/>
+              <w14:ligatures w14:val="standardContextual"/>
+            </w:rPr>
+          </w:pPr>
+          <w:hyperlink w:anchor="_Toc149979840" w:history="1">
+            <w:r>
+              <w:rPr>
+                <w:rStyle w:val="Hyperlink"/>
+                <w:noProof/>
+                <w:lang w:val="en-SG"/>
+              </w:rPr>
               <w:t>1.</w:t>
             </w:r>
             <w:r>
               <w:rPr>
                 <w:rFonts w:eastAsiaTheme="minorEastAsia"/>
                 <w:noProof/>
-                <w:lang w:eastAsia="en-GB"/>
+                <w:kern w:val="2"/>
+                <w:lang w:val="en-SG" w:eastAsia="en-SG"/>
+                <w14:ligatures w14:val="standardContextual"/>
               </w:rPr>
               <w:tab/>
             </w:r>
@@ -101,7 +176,7 @@
                 <w:noProof/>
                 <w:webHidden/>
               </w:rPr>
-              <w:instrText xml:space="preserve"> PAGEREF _Toc105187634 \h </w:instrText>
+              <w:instrText xml:space="preserve"> PAGEREF _Toc149979840 \h </w:instrText>
             </w:r>
             <w:r>
               <w:rPr>
@@ -121,7 +196,7 @@
                 <w:noProof/>
                 <w:webHidden/>
               </w:rPr>
-              <w:t>2</w:t>
+              <w:t>3</w:t>
             </w:r>
             <w:r>
               <w:rPr>
@@ -142,10 +217,12 @@
             <w:rPr>
               <w:rFonts w:eastAsiaTheme="minorEastAsia"/>
               <w:noProof/>
-              <w:lang w:eastAsia="en-GB"/>
+              <w:kern w:val="2"/>
+              <w:lang w:val="en-SG" w:eastAsia="en-SG"/>
+              <w14:ligatures w14:val="standardContextual"/>
             </w:rPr>
           </w:pPr>
-          <w:hyperlink w:anchor="_Toc105187635" w:history="1">
+          <w:hyperlink w:anchor="_Toc149979841" w:history="1">
             <w:r>
               <w:rPr>
                 <w:rStyle w:val="Hyperlink"/>
@@ -158,7 +235,9 @@
               <w:rPr>
                 <w:rFonts w:eastAsiaTheme="minorEastAsia"/>
                 <w:noProof/>
-                <w:lang w:eastAsia="en-GB"/>
+                <w:kern w:val="2"/>
+                <w:lang w:val="en-SG" w:eastAsia="en-SG"/>
+                <w14:ligatures w14:val="standardContextual"/>
               </w:rPr>
               <w:tab/>
             </w:r>
@@ -189,7 +268,7 @@
                 <w:noProof/>
                 <w:webHidden/>
               </w:rPr>
-              <w:instrText xml:space="preserve"> PAGEREF _Toc105187635 \h </w:instrText>
+              <w:instrText xml:space="preserve"> PAGEREF _Toc149979841 \h </w:instrText>
             </w:r>
             <w:r>
               <w:rPr>
@@ -209,7 +288,7 @@
                 <w:noProof/>
                 <w:webHidden/>
               </w:rPr>
-              <w:t>2</w:t>
+              <w:t>3</w:t>
             </w:r>
             <w:r>
               <w:rPr>
@@ -230,10 +309,12 @@
             <w:rPr>
               <w:rFonts w:eastAsiaTheme="minorEastAsia"/>
               <w:noProof/>
-              <w:lang w:eastAsia="en-GB"/>
+              <w:kern w:val="2"/>
+              <w:lang w:val="en-SG" w:eastAsia="en-SG"/>
+              <w14:ligatures w14:val="standardContextual"/>
             </w:rPr>
           </w:pPr>
-          <w:hyperlink w:anchor="_Toc105187636" w:history="1">
+          <w:hyperlink w:anchor="_Toc149979842" w:history="1">
             <w:r>
               <w:rPr>
                 <w:rStyle w:val="Hyperlink"/>
@@ -246,7 +327,9 @@
               <w:rPr>
                 <w:rFonts w:eastAsiaTheme="minorEastAsia"/>
                 <w:noProof/>
-                <w:lang w:eastAsia="en-GB"/>
+                <w:kern w:val="2"/>
+                <w:lang w:val="en-SG" w:eastAsia="en-SG"/>
+                <w14:ligatures w14:val="standardContextual"/>
               </w:rPr>
               <w:tab/>
             </w:r>
@@ -277,7 +360,7 @@
                 <w:noProof/>
                 <w:webHidden/>
               </w:rPr>
-              <w:instrText xml:space="preserve"> PAGEREF _Toc105187636 \h </w:instrText>
+              <w:instrText xml:space="preserve"> PAGEREF _Toc149979842 \h </w:instrText>
             </w:r>
             <w:r>
               <w:rPr>
@@ -297,7 +380,7 @@
                 <w:noProof/>
                 <w:webHidden/>
               </w:rPr>
-              <w:t>2</w:t>
+              <w:t>3</w:t>
             </w:r>
             <w:r>
               <w:rPr>
@@ -318,10 +401,12 @@
             <w:rPr>
               <w:rFonts w:eastAsiaTheme="minorEastAsia"/>
               <w:noProof/>
-              <w:lang w:eastAsia="en-GB"/>
+              <w:kern w:val="2"/>
+              <w:lang w:val="en-SG" w:eastAsia="en-SG"/>
+              <w14:ligatures w14:val="standardContextual"/>
             </w:rPr>
           </w:pPr>
-          <w:hyperlink w:anchor="_Toc105187637" w:history="1">
+          <w:hyperlink w:anchor="_Toc149979843" w:history="1">
             <w:r>
               <w:rPr>
                 <w:rStyle w:val="Hyperlink"/>
@@ -334,7 +419,9 @@
               <w:rPr>
                 <w:rFonts w:eastAsiaTheme="minorEastAsia"/>
                 <w:noProof/>
-                <w:lang w:eastAsia="en-GB"/>
+                <w:kern w:val="2"/>
+                <w:lang w:val="en-SG" w:eastAsia="en-SG"/>
+                <w14:ligatures w14:val="standardContextual"/>
               </w:rPr>
               <w:tab/>
             </w:r>
@@ -365,7 +452,7 @@
                 <w:noProof/>
                 <w:webHidden/>
               </w:rPr>
-              <w:instrText xml:space="preserve"> PAGEREF _Toc105187637 \h </w:instrText>
+              <w:instrText xml:space="preserve"> PAGEREF _Toc149979843 \h </w:instrText>
             </w:r>
             <w:r>
               <w:rPr>
@@ -385,7 +472,7 @@
                 <w:noProof/>
                 <w:webHidden/>
               </w:rPr>
-              <w:t>2</w:t>
+              <w:t>3</w:t>
             </w:r>
             <w:r>
               <w:rPr>
@@ -406,10 +493,12 @@
             <w:rPr>
               <w:rFonts w:eastAsiaTheme="minorEastAsia"/>
               <w:noProof/>
-              <w:lang w:eastAsia="en-GB"/>
+              <w:kern w:val="2"/>
+              <w:lang w:val="en-SG" w:eastAsia="en-SG"/>
+              <w14:ligatures w14:val="standardContextual"/>
             </w:rPr>
           </w:pPr>
-          <w:hyperlink w:anchor="_Toc105187638" w:history="1">
+          <w:hyperlink w:anchor="_Toc149979844" w:history="1">
             <w:r>
               <w:rPr>
                 <w:rStyle w:val="Hyperlink"/>
@@ -422,7 +511,9 @@
               <w:rPr>
                 <w:rFonts w:eastAsiaTheme="minorEastAsia"/>
                 <w:noProof/>
-                <w:lang w:eastAsia="en-GB"/>
+                <w:kern w:val="2"/>
+                <w:lang w:val="en-SG" w:eastAsia="en-SG"/>
+                <w14:ligatures w14:val="standardContextual"/>
               </w:rPr>
               <w:tab/>
             </w:r>
@@ -453,7 +544,7 @@
                 <w:noProof/>
                 <w:webHidden/>
               </w:rPr>
-              <w:instrText xml:space="preserve"> PAGEREF _Toc105187638 \h </w:instrText>
+              <w:instrText xml:space="preserve"> PAGEREF _Toc149979844 \h </w:instrText>
             </w:r>
             <w:r>
               <w:rPr>
@@ -473,7 +564,7 @@
                 <w:noProof/>
                 <w:webHidden/>
               </w:rPr>
-              <w:t>2</w:t>
+              <w:t>3</w:t>
             </w:r>
             <w:r>
               <w:rPr>
@@ -494,10 +585,12 @@
             <w:rPr>
               <w:rFonts w:eastAsiaTheme="minorEastAsia"/>
               <w:noProof/>
-              <w:lang w:eastAsia="en-GB"/>
+              <w:kern w:val="2"/>
+              <w:lang w:val="en-SG" w:eastAsia="en-SG"/>
+              <w14:ligatures w14:val="standardContextual"/>
             </w:rPr>
           </w:pPr>
-          <w:hyperlink w:anchor="_Toc105187639" w:history="1">
+          <w:hyperlink w:anchor="_Toc149979845" w:history="1">
             <w:r>
               <w:rPr>
                 <w:rStyle w:val="Hyperlink"/>
@@ -510,7 +603,9 @@
               <w:rPr>
                 <w:rFonts w:eastAsiaTheme="minorEastAsia"/>
                 <w:noProof/>
-                <w:lang w:eastAsia="en-GB"/>
+                <w:kern w:val="2"/>
+                <w:lang w:val="en-SG" w:eastAsia="en-SG"/>
+                <w14:ligatures w14:val="standardContextual"/>
               </w:rPr>
               <w:tab/>
             </w:r>
@@ -541,7 +636,7 @@
                 <w:noProof/>
                 <w:webHidden/>
               </w:rPr>
-              <w:instrText xml:space="preserve"> PAGEREF _Toc105187639 \h </w:instrText>
+              <w:instrText xml:space="preserve"> PAGEREF _Toc149979845 \h </w:instrText>
             </w:r>
             <w:r>
               <w:rPr>
@@ -561,7 +656,7 @@
                 <w:noProof/>
                 <w:webHidden/>
               </w:rPr>
-              <w:t>3</w:t>
+              <w:t>4</w:t>
             </w:r>
             <w:r>
               <w:rPr>
@@ -582,10 +677,12 @@
             <w:rPr>
               <w:rFonts w:eastAsiaTheme="minorEastAsia"/>
               <w:noProof/>
-              <w:lang w:eastAsia="en-GB"/>
+              <w:kern w:val="2"/>
+              <w:lang w:val="en-SG" w:eastAsia="en-SG"/>
+              <w14:ligatures w14:val="standardContextual"/>
             </w:rPr>
           </w:pPr>
-          <w:hyperlink w:anchor="_Toc105187640" w:history="1">
+          <w:hyperlink w:anchor="_Toc149979846" w:history="1">
             <w:r>
               <w:rPr>
                 <w:rStyle w:val="Hyperlink"/>
@@ -598,7 +695,9 @@
               <w:rPr>
                 <w:rFonts w:eastAsiaTheme="minorEastAsia"/>
                 <w:noProof/>
-                <w:lang w:eastAsia="en-GB"/>
+                <w:kern w:val="2"/>
+                <w:lang w:val="en-SG" w:eastAsia="en-SG"/>
+                <w14:ligatures w14:val="standardContextual"/>
               </w:rPr>
               <w:tab/>
             </w:r>
@@ -629,7 +728,7 @@
                 <w:noProof/>
                 <w:webHidden/>
               </w:rPr>
-              <w:instrText xml:space="preserve"> PAGEREF _Toc105187640 \h </w:instrText>
+              <w:instrText xml:space="preserve"> PAGEREF _Toc149979846 \h </w:instrText>
             </w:r>
             <w:r>
               <w:rPr>
@@ -649,7 +748,7 @@
                 <w:noProof/>
                 <w:webHidden/>
               </w:rPr>
-              <w:t>3</w:t>
+              <w:t>4</w:t>
             </w:r>
             <w:r>
               <w:rPr>
@@ -670,10 +769,12 @@
             <w:rPr>
               <w:rFonts w:eastAsiaTheme="minorEastAsia"/>
               <w:noProof/>
-              <w:lang w:eastAsia="en-GB"/>
+              <w:kern w:val="2"/>
+              <w:lang w:val="en-SG" w:eastAsia="en-SG"/>
+              <w14:ligatures w14:val="standardContextual"/>
             </w:rPr>
           </w:pPr>
-          <w:hyperlink w:anchor="_Toc105187641" w:history="1">
+          <w:hyperlink w:anchor="_Toc149979847" w:history="1">
             <w:r>
               <w:rPr>
                 <w:rStyle w:val="Hyperlink"/>
@@ -686,7 +787,9 @@
               <w:rPr>
                 <w:rFonts w:eastAsiaTheme="minorEastAsia"/>
                 <w:noProof/>
-                <w:lang w:eastAsia="en-GB"/>
+                <w:kern w:val="2"/>
+                <w:lang w:val="en-SG" w:eastAsia="en-SG"/>
+                <w14:ligatures w14:val="standardContextual"/>
               </w:rPr>
               <w:tab/>
             </w:r>
@@ -717,7 +820,7 @@
                 <w:noProof/>
                 <w:webHidden/>
               </w:rPr>
-              <w:instrText xml:space="preserve"> PAGEREF _Toc105187641 \h </w:instrText>
+              <w:instrText xml:space="preserve"> PAGEREF _Toc149979847 \h </w:instrText>
             </w:r>
             <w:r>
               <w:rPr>
@@ -737,7 +840,7 @@
                 <w:noProof/>
                 <w:webHidden/>
               </w:rPr>
-              <w:t>4</w:t>
+              <w:t>5</w:t>
             </w:r>
             <w:r>
               <w:rPr>
@@ -758,10 +861,12 @@
             <w:rPr>
               <w:rFonts w:eastAsiaTheme="minorEastAsia"/>
               <w:noProof/>
-              <w:lang w:eastAsia="en-GB"/>
+              <w:kern w:val="2"/>
+              <w:lang w:val="en-SG" w:eastAsia="en-SG"/>
+              <w14:ligatures w14:val="standardContextual"/>
             </w:rPr>
           </w:pPr>
-          <w:hyperlink w:anchor="_Toc105187642" w:history="1">
+          <w:hyperlink w:anchor="_Toc149979848" w:history="1">
             <w:r>
               <w:rPr>
                 <w:rStyle w:val="Hyperlink"/>
@@ -774,7 +879,9 @@
               <w:rPr>
                 <w:rFonts w:eastAsiaTheme="minorEastAsia"/>
                 <w:noProof/>
-                <w:lang w:eastAsia="en-GB"/>
+                <w:kern w:val="2"/>
+                <w:lang w:val="en-SG" w:eastAsia="en-SG"/>
+                <w14:ligatures w14:val="standardContextual"/>
               </w:rPr>
               <w:tab/>
             </w:r>
@@ -805,7 +912,7 @@
                 <w:noProof/>
                 <w:webHidden/>
               </w:rPr>
-              <w:instrText xml:space="preserve"> PAGEREF _Toc105187642 \h </w:instrText>
+              <w:instrText xml:space="preserve"> PAGEREF _Toc149979848 \h </w:instrText>
             </w:r>
             <w:r>
               <w:rPr>
@@ -825,7 +932,7 @@
                 <w:noProof/>
                 <w:webHidden/>
               </w:rPr>
-              <w:t>5</w:t>
+              <w:t>6</w:t>
             </w:r>
             <w:r>
               <w:rPr>
@@ -846,10 +953,12 @@
             <w:rPr>
               <w:rFonts w:eastAsiaTheme="minorEastAsia"/>
               <w:noProof/>
-              <w:lang w:eastAsia="en-GB"/>
+              <w:kern w:val="2"/>
+              <w:lang w:val="en-SG" w:eastAsia="en-SG"/>
+              <w14:ligatures w14:val="standardContextual"/>
             </w:rPr>
           </w:pPr>
-          <w:hyperlink w:anchor="_Toc105187643" w:history="1">
+          <w:hyperlink w:anchor="_Toc149979849" w:history="1">
             <w:r>
               <w:rPr>
                 <w:rStyle w:val="Hyperlink"/>
@@ -862,7 +971,9 @@
               <w:rPr>
                 <w:rFonts w:eastAsiaTheme="minorEastAsia"/>
                 <w:noProof/>
-                <w:lang w:eastAsia="en-GB"/>
+                <w:kern w:val="2"/>
+                <w:lang w:val="en-SG" w:eastAsia="en-SG"/>
+                <w14:ligatures w14:val="standardContextual"/>
               </w:rPr>
               <w:tab/>
             </w:r>
@@ -893,7 +1004,7 @@
                 <w:noProof/>
                 <w:webHidden/>
               </w:rPr>
-              <w:instrText xml:space="preserve"> PAGEREF _Toc105187643 \h </w:instrText>
+              <w:instrText xml:space="preserve"> PAGEREF _Toc149979849 \h </w:instrText>
             </w:r>
             <w:r>
               <w:rPr>
@@ -913,7 +1024,7 @@
                 <w:noProof/>
                 <w:webHidden/>
               </w:rPr>
-              <w:t>5</w:t>
+              <w:t>6</w:t>
             </w:r>
             <w:r>
               <w:rPr>
@@ -934,10 +1045,12 @@
             <w:rPr>
               <w:rFonts w:eastAsiaTheme="minorEastAsia"/>
               <w:noProof/>
-              <w:lang w:eastAsia="en-GB"/>
+              <w:kern w:val="2"/>
+              <w:lang w:val="en-SG" w:eastAsia="en-SG"/>
+              <w14:ligatures w14:val="standardContextual"/>
             </w:rPr>
           </w:pPr>
-          <w:hyperlink w:anchor="_Toc105187644" w:history="1">
+          <w:hyperlink w:anchor="_Toc149979850" w:history="1">
             <w:r>
               <w:rPr>
                 <w:rStyle w:val="Hyperlink"/>
@@ -950,7 +1063,9 @@
               <w:rPr>
                 <w:rFonts w:eastAsiaTheme="minorEastAsia"/>
                 <w:noProof/>
-                <w:lang w:eastAsia="en-GB"/>
+                <w:kern w:val="2"/>
+                <w:lang w:val="en-SG" w:eastAsia="en-SG"/>
+                <w14:ligatures w14:val="standardContextual"/>
               </w:rPr>
               <w:tab/>
             </w:r>
@@ -981,7 +1096,7 @@
                 <w:noProof/>
                 <w:webHidden/>
               </w:rPr>
-              <w:instrText xml:space="preserve"> PAGEREF _Toc105187644 \h </w:instrText>
+              <w:instrText xml:space="preserve"> PAGEREF _Toc149979850 \h </w:instrText>
             </w:r>
             <w:r>
               <w:rPr>
@@ -1001,7 +1116,7 @@
                 <w:noProof/>
                 <w:webHidden/>
               </w:rPr>
-              <w:t>6</w:t>
+              <w:t>7</w:t>
             </w:r>
             <w:r>
               <w:rPr>
@@ -1022,10 +1137,12 @@
             <w:rPr>
               <w:rFonts w:eastAsiaTheme="minorEastAsia"/>
               <w:noProof/>
-              <w:lang w:eastAsia="en-GB"/>
+              <w:kern w:val="2"/>
+              <w:lang w:val="en-SG" w:eastAsia="en-SG"/>
+              <w14:ligatures w14:val="standardContextual"/>
             </w:rPr>
           </w:pPr>
-          <w:hyperlink w:anchor="_Toc105187645" w:history="1">
+          <w:hyperlink w:anchor="_Toc149979851" w:history="1">
             <w:r>
               <w:rPr>
                 <w:rStyle w:val="Hyperlink"/>
@@ -1038,7 +1155,9 @@
               <w:rPr>
                 <w:rFonts w:eastAsiaTheme="minorEastAsia"/>
                 <w:noProof/>
-                <w:lang w:eastAsia="en-GB"/>
+                <w:kern w:val="2"/>
+                <w:lang w:val="en-SG" w:eastAsia="en-SG"/>
+                <w14:ligatures w14:val="standardContextual"/>
               </w:rPr>
               <w:tab/>
             </w:r>
@@ -1069,7 +1188,7 @@
                 <w:noProof/>
                 <w:webHidden/>
               </w:rPr>
-              <w:instrText xml:space="preserve"> PAGEREF _Toc105187645 \h </w:instrText>
+              <w:instrText xml:space="preserve"> PAGEREF _Toc149979851 \h </w:instrText>
             </w:r>
             <w:r>
               <w:rPr>
@@ -1089,7 +1208,7 @@
                 <w:noProof/>
                 <w:webHidden/>
               </w:rPr>
-              <w:t>6</w:t>
+              <w:t>7</w:t>
             </w:r>
             <w:r>
               <w:rPr>
@@ -1110,10 +1229,12 @@
             <w:rPr>
               <w:rFonts w:eastAsiaTheme="minorEastAsia"/>
               <w:noProof/>
-              <w:lang w:eastAsia="en-GB"/>
+              <w:kern w:val="2"/>
+              <w:lang w:val="en-SG" w:eastAsia="en-SG"/>
+              <w14:ligatures w14:val="standardContextual"/>
             </w:rPr>
           </w:pPr>
-          <w:hyperlink w:anchor="_Toc105187646" w:history="1">
+          <w:hyperlink w:anchor="_Toc149979852" w:history="1">
             <w:r>
               <w:rPr>
                 <w:rStyle w:val="Hyperlink"/>
@@ -1126,7 +1247,9 @@
               <w:rPr>
                 <w:rFonts w:eastAsiaTheme="minorEastAsia"/>
                 <w:noProof/>
-                <w:lang w:eastAsia="en-GB"/>
+                <w:kern w:val="2"/>
+                <w:lang w:val="en-SG" w:eastAsia="en-SG"/>
+                <w14:ligatures w14:val="standardContextual"/>
               </w:rPr>
               <w:tab/>
             </w:r>
@@ -1157,7 +1280,7 @@
                 <w:noProof/>
                 <w:webHidden/>
               </w:rPr>
-              <w:instrText xml:space="preserve"> PAGEREF _Toc105187646 \h </w:instrText>
+              <w:instrText xml:space="preserve"> PAGEREF _Toc149979852 \h </w:instrText>
             </w:r>
             <w:r>
               <w:rPr>
@@ -1177,7 +1300,7 @@
                 <w:noProof/>
                 <w:webHidden/>
               </w:rPr>
-              <w:t>7</w:t>
+              <w:t>8</w:t>
             </w:r>
             <w:r>
               <w:rPr>
@@ -1198,10 +1321,12 @@
             <w:rPr>
               <w:rFonts w:eastAsiaTheme="minorEastAsia"/>
               <w:noProof/>
-              <w:lang w:eastAsia="en-GB"/>
+              <w:kern w:val="2"/>
+              <w:lang w:val="en-SG" w:eastAsia="en-SG"/>
+              <w14:ligatures w14:val="standardContextual"/>
             </w:rPr>
           </w:pPr>
-          <w:hyperlink w:anchor="_Toc105187647" w:history="1">
+          <w:hyperlink w:anchor="_Toc149979853" w:history="1">
             <w:r>
               <w:rPr>
                 <w:rStyle w:val="Hyperlink"/>
@@ -1214,7 +1339,9 @@
               <w:rPr>
                 <w:rFonts w:eastAsiaTheme="minorEastAsia"/>
                 <w:noProof/>
-                <w:lang w:eastAsia="en-GB"/>
+                <w:kern w:val="2"/>
+                <w:lang w:val="en-SG" w:eastAsia="en-SG"/>
+                <w14:ligatures w14:val="standardContextual"/>
               </w:rPr>
               <w:tab/>
             </w:r>
@@ -1245,7 +1372,7 @@
                 <w:noProof/>
                 <w:webHidden/>
               </w:rPr>
-              <w:instrText xml:space="preserve"> PAGEREF _Toc105187647 \h </w:instrText>
+              <w:instrText xml:space="preserve"> PAGEREF _Toc149979853 \h </w:instrText>
             </w:r>
             <w:r>
               <w:rPr>
@@ -1265,7 +1392,7 @@
                 <w:noProof/>
                 <w:webHidden/>
               </w:rPr>
-              <w:t>7</w:t>
+              <w:t>8</w:t>
             </w:r>
             <w:r>
               <w:rPr>
@@ -1286,10 +1413,12 @@
             <w:rPr>
               <w:rFonts w:eastAsiaTheme="minorEastAsia"/>
               <w:noProof/>
-              <w:lang w:eastAsia="en-GB"/>
+              <w:kern w:val="2"/>
+              <w:lang w:val="en-SG" w:eastAsia="en-SG"/>
+              <w14:ligatures w14:val="standardContextual"/>
             </w:rPr>
           </w:pPr>
-          <w:hyperlink w:anchor="_Toc105187648" w:history="1">
+          <w:hyperlink w:anchor="_Toc149979854" w:history="1">
             <w:r>
               <w:rPr>
                 <w:rStyle w:val="Hyperlink"/>
@@ -1302,7 +1431,9 @@
               <w:rPr>
                 <w:rFonts w:eastAsiaTheme="minorEastAsia"/>
                 <w:noProof/>
-                <w:lang w:eastAsia="en-GB"/>
+                <w:kern w:val="2"/>
+                <w:lang w:val="en-SG" w:eastAsia="en-SG"/>
+                <w14:ligatures w14:val="standardContextual"/>
               </w:rPr>
               <w:tab/>
             </w:r>
@@ -1333,7 +1464,7 @@
                 <w:noProof/>
                 <w:webHidden/>
               </w:rPr>
-              <w:instrText xml:space="preserve"> PAGEREF _Toc105187648 \h </w:instrText>
+              <w:instrText xml:space="preserve"> PAGEREF _Toc149979854 \h </w:instrText>
             </w:r>
             <w:r>
               <w:rPr>
@@ -1353,7 +1484,7 @@
                 <w:noProof/>
                 <w:webHidden/>
               </w:rPr>
-              <w:t>8</w:t>
+              <w:t>9</w:t>
             </w:r>
             <w:r>
               <w:rPr>
@@ -1374,10 +1505,12 @@
             <w:rPr>
               <w:rFonts w:eastAsiaTheme="minorEastAsia"/>
               <w:noProof/>
-              <w:lang w:eastAsia="en-GB"/>
+              <w:kern w:val="2"/>
+              <w:lang w:val="en-SG" w:eastAsia="en-SG"/>
+              <w14:ligatures w14:val="standardContextual"/>
             </w:rPr>
           </w:pPr>
-          <w:hyperlink w:anchor="_Toc105187649" w:history="1">
+          <w:hyperlink w:anchor="_Toc149979855" w:history="1">
             <w:r>
               <w:rPr>
                 <w:rStyle w:val="Hyperlink"/>
@@ -1390,7 +1523,9 @@
               <w:rPr>
                 <w:rFonts w:eastAsiaTheme="minorEastAsia"/>
                 <w:noProof/>
-                <w:lang w:eastAsia="en-GB"/>
+                <w:kern w:val="2"/>
+                <w:lang w:val="en-SG" w:eastAsia="en-SG"/>
+                <w14:ligatures w14:val="standardContextual"/>
               </w:rPr>
               <w:tab/>
             </w:r>
@@ -1421,7 +1556,7 @@
                 <w:noProof/>
                 <w:webHidden/>
               </w:rPr>
-              <w:instrText xml:space="preserve"> PAGEREF _Toc105187649 \h </w:instrText>
+              <w:instrText xml:space="preserve"> PAGEREF _Toc149979855 \h </w:instrText>
             </w:r>
             <w:r>
               <w:rPr>
@@ -1441,7 +1576,7 @@
                 <w:noProof/>
                 <w:webHidden/>
               </w:rPr>
-              <w:t>8</w:t>
+              <w:t>9</w:t>
             </w:r>
             <w:r>
               <w:rPr>
@@ -1554,6 +1689,235 @@
           <w:lang w:val="en-SG"/>
         </w:rPr>
       </w:pPr>
+      <w:r>
+        <w:rPr>
+          <w:lang w:val="en-SG"/>
+        </w:rPr>
+        <w:br w:type="page"/>
+      </w:r>
+    </w:p>
+    <w:p>
+      <w:pPr>
+        <w:pStyle w:val="Heading1"/>
+        <w:rPr>
+          <w:lang w:val="en-SG"/>
+        </w:rPr>
+      </w:pPr>
+      <w:bookmarkStart w:id="0" w:name="_Toc149979839"/>
+      <w:r>
+        <w:rPr>
+          <w:lang w:val="en-SG"/>
+        </w:rPr>
+        <w:lastRenderedPageBreak/>
+        <w:t>Document Version</w:t>
+      </w:r>
+      <w:bookmarkEnd w:id="0"/>
+    </w:p>
+    <w:tbl>
+      <w:tblPr>
+        <w:tblStyle w:val="TableGrid"/>
+        <w:tblW w:w="0" w:type="auto"/>
+        <w:tblLook w:val="04A0" w:firstRow="1" w:lastRow="0" w:firstColumn="1" w:lastColumn="0" w:noHBand="0" w:noVBand="1"/>
+      </w:tblPr>
+      <w:tblGrid>
+        <w:gridCol w:w="1803"/>
+        <w:gridCol w:w="1803"/>
+        <w:gridCol w:w="1803"/>
+        <w:gridCol w:w="1803"/>
+        <w:gridCol w:w="1804"/>
+      </w:tblGrid>
+      <w:tr>
+        <w:tc>
+          <w:tcPr>
+            <w:tcW w:w="1803" w:type="dxa"/>
+          </w:tcPr>
+          <w:p>
+            <w:pPr>
+              <w:rPr>
+                <w:lang w:val="en-SG"/>
+              </w:rPr>
+            </w:pPr>
+            <w:r>
+              <w:rPr>
+                <w:lang w:val="en-SG"/>
+              </w:rPr>
+              <w:t>No</w:t>
+            </w:r>
+          </w:p>
+        </w:tc>
+        <w:tc>
+          <w:tcPr>
+            <w:tcW w:w="1803" w:type="dxa"/>
+          </w:tcPr>
+          <w:p>
+            <w:pPr>
+              <w:rPr>
+                <w:lang w:val="en-SG"/>
+              </w:rPr>
+            </w:pPr>
+            <w:r>
+              <w:rPr>
+                <w:lang w:val="en-SG"/>
+              </w:rPr>
+              <w:t>Update</w:t>
+            </w:r>
+          </w:p>
+        </w:tc>
+        <w:tc>
+          <w:tcPr>
+            <w:tcW w:w="1803" w:type="dxa"/>
+          </w:tcPr>
+          <w:p>
+            <w:pPr>
+              <w:rPr>
+                <w:lang w:val="en-SG"/>
+              </w:rPr>
+            </w:pPr>
+            <w:r>
+              <w:rPr>
+                <w:lang w:val="en-SG"/>
+              </w:rPr>
+              <w:t>Name</w:t>
+            </w:r>
+          </w:p>
+        </w:tc>
+        <w:tc>
+          <w:tcPr>
+            <w:tcW w:w="1803" w:type="dxa"/>
+          </w:tcPr>
+          <w:p>
+            <w:pPr>
+              <w:rPr>
+                <w:lang w:val="en-SG"/>
+              </w:rPr>
+            </w:pPr>
+            <w:r>
+              <w:rPr>
+                <w:lang w:val="en-SG"/>
+              </w:rPr>
+              <w:t>Date</w:t>
+            </w:r>
+          </w:p>
+        </w:tc>
+        <w:tc>
+          <w:tcPr>
+            <w:tcW w:w="1804" w:type="dxa"/>
+          </w:tcPr>
+          <w:p>
+            <w:pPr>
+              <w:rPr>
+                <w:lang w:val="en-SG"/>
+              </w:rPr>
+            </w:pPr>
+            <w:r>
+              <w:rPr>
+                <w:lang w:val="en-SG"/>
+              </w:rPr>
+              <w:t>Version</w:t>
+            </w:r>
+          </w:p>
+        </w:tc>
+      </w:tr>
+      <w:tr>
+        <w:tc>
+          <w:tcPr>
+            <w:tcW w:w="1803" w:type="dxa"/>
+          </w:tcPr>
+          <w:p>
+            <w:pPr>
+              <w:rPr>
+                <w:lang w:val="en-SG"/>
+              </w:rPr>
+            </w:pPr>
+            <w:r>
+              <w:rPr>
+                <w:lang w:val="en-SG"/>
+              </w:rPr>
+              <w:t>1.</w:t>
+            </w:r>
+          </w:p>
+        </w:tc>
+        <w:tc>
+          <w:tcPr>
+            <w:tcW w:w="1803" w:type="dxa"/>
+          </w:tcPr>
+          <w:p>
+            <w:pPr>
+              <w:rPr>
+                <w:lang w:val="en-SG"/>
+              </w:rPr>
+            </w:pPr>
+            <w:r>
+              <w:rPr>
+                <w:lang w:val="en-SG"/>
+              </w:rPr>
+              <w:t>Initial version</w:t>
+            </w:r>
+          </w:p>
+        </w:tc>
+        <w:tc>
+          <w:tcPr>
+            <w:tcW w:w="1803" w:type="dxa"/>
+          </w:tcPr>
+          <w:p>
+            <w:pPr>
+              <w:rPr>
+                <w:lang w:val="en-SG"/>
+              </w:rPr>
+            </w:pPr>
+          </w:p>
+        </w:tc>
+        <w:tc>
+          <w:tcPr>
+            <w:tcW w:w="1803" w:type="dxa"/>
+          </w:tcPr>
+          <w:p>
+            <w:pPr>
+              <w:rPr>
+                <w:lang w:val="en-SG"/>
+              </w:rPr>
+            </w:pPr>
+          </w:p>
+        </w:tc>
+        <w:tc>
+          <w:tcPr>
+            <w:tcW w:w="1804" w:type="dxa"/>
+          </w:tcPr>
+          <w:p>
+            <w:pPr>
+              <w:rPr>
+                <w:lang w:val="en-SG"/>
+              </w:rPr>
+            </w:pPr>
+            <w:r>
+              <w:rPr>
+                <w:lang w:val="en-SG"/>
+              </w:rPr>
+              <w:t>1.0</w:t>
+            </w:r>
+          </w:p>
+        </w:tc>
+      </w:tr>
+    </w:tbl>
+    <w:p>
+      <w:pPr>
+        <w:rPr>
+          <w:lang w:val="en-SG"/>
+        </w:rPr>
+      </w:pPr>
+    </w:p>
+    <w:p>
+      <w:pPr>
+        <w:rPr>
+          <w:lang w:val="en-SG"/>
+        </w:rPr>
+      </w:pPr>
+      <w:r>
+        <w:rPr>
+          <w:lang w:val="en-SG"/>
+        </w:rPr>
+        <w:br w:type="page"/>
+      </w:r>
     </w:p>
     <w:p>
       <w:pPr>
@@ -1566,7 +1930,7 @@
           <w:lang w:val="en-SG"/>
         </w:rPr>
       </w:pPr>
-      <w:bookmarkStart w:id="1" w:name="_Toc105187634"/>
+      <w:bookmarkStart w:id="1" w:name="_Toc149979840"/>
       <w:r>
         <w:rPr>
           <w:lang w:val="en-SG"/>
@@ -1587,7 +1951,7 @@
           <w:lang w:val="en-SG"/>
         </w:rPr>
       </w:pPr>
-      <w:bookmarkStart w:id="2" w:name="_Toc105187635"/>
+      <w:bookmarkStart w:id="2" w:name="_Toc149979841"/>
       <w:r>
         <w:rPr>
           <w:lang w:val="en-SG"/>
@@ -1639,7 +2003,7 @@
           <w:lang w:val="en-SG"/>
         </w:rPr>
       </w:pPr>
-      <w:bookmarkStart w:id="3" w:name="_Toc105187636"/>
+      <w:bookmarkStart w:id="3" w:name="_Toc149979842"/>
       <w:r>
         <w:rPr>
           <w:lang w:val="en-SG"/>
@@ -1673,7 +2037,7 @@
           <w:lang w:val="en-SG"/>
         </w:rPr>
       </w:pPr>
-      <w:bookmarkStart w:id="4" w:name="_Toc105187637"/>
+      <w:bookmarkStart w:id="4" w:name="_Toc149979843"/>
       <w:r>
         <w:rPr>
           <w:lang w:val="en-SG"/>
@@ -1701,7 +2065,7 @@
           <w:lang w:val="en-SG"/>
         </w:rPr>
       </w:pPr>
-      <w:bookmarkStart w:id="5" w:name="_Toc105187638"/>
+      <w:bookmarkStart w:id="5" w:name="_Toc149979844"/>
       <w:r>
         <w:rPr>
           <w:lang w:val="en-SG"/>
@@ -2109,7 +2473,7 @@
           <w:lang w:val="en-SG"/>
         </w:rPr>
       </w:pPr>
-      <w:bookmarkStart w:id="6" w:name="_Toc105187639"/>
+      <w:bookmarkStart w:id="6" w:name="_Toc149979845"/>
       <w:r>
         <w:rPr>
           <w:lang w:val="en-SG"/>
@@ -2136,7 +2500,7 @@
           <w:lang w:val="en-SG"/>
         </w:rPr>
       </w:pPr>
-      <w:bookmarkStart w:id="7" w:name="_Toc105187640"/>
+      <w:bookmarkStart w:id="7" w:name="_Toc149979846"/>
       <w:r>
         <w:rPr>
           <w:lang w:val="en-SG"/>
@@ -2361,7 +2725,7 @@
           <w:lang w:val="en-SG"/>
         </w:rPr>
       </w:pPr>
-      <w:bookmarkStart w:id="8" w:name="_Toc105187641"/>
+      <w:bookmarkStart w:id="8" w:name="_Toc149979847"/>
       <w:r>
         <w:rPr>
           <w:lang w:val="en-SG"/>
@@ -2392,7 +2756,7 @@
         <mc:AlternateContent>
           <mc:Choice Requires="wpc">
             <w:drawing>
-              <wp:inline distT="0" distB="0" distL="0" distR="0" wp14:anchorId="77D1DE5A" wp14:editId="494C18A2">
+              <wp:inline distT="0" distB="0" distL="0" distR="0" wp14:anchorId="414B50A5" wp14:editId="01618EFD">
                 <wp:extent cx="6154473" cy="5011420"/>
                 <wp:effectExtent l="0" t="0" r="0" b="0"/>
                 <wp:docPr id="30" name="Canvas 30"/>
@@ -3578,7 +3942,7 @@
           <w:lang w:val="en-SG"/>
         </w:rPr>
       </w:pPr>
-      <w:bookmarkStart w:id="9" w:name="_Toc105187642"/>
+      <w:bookmarkStart w:id="9" w:name="_Toc149979848"/>
       <w:r>
         <w:rPr>
           <w:lang w:val="en-SG"/>
@@ -3599,7 +3963,7 @@
           <w:lang w:val="en-SG"/>
         </w:rPr>
       </w:pPr>
-      <w:bookmarkStart w:id="10" w:name="_Toc105187643"/>
+      <w:bookmarkStart w:id="10" w:name="_Toc149979849"/>
       <w:r>
         <w:rPr>
           <w:lang w:val="en-SG"/>
@@ -3989,7 +4353,7 @@
           <w:lang w:val="en-SG"/>
         </w:rPr>
       </w:pPr>
-      <w:bookmarkStart w:id="11" w:name="_Toc105187644"/>
+      <w:bookmarkStart w:id="11" w:name="_Toc149979850"/>
       <w:r>
         <w:rPr>
           <w:lang w:val="en-SG"/>
@@ -4171,7 +4535,7 @@
           <w:lang w:val="en-SG"/>
         </w:rPr>
       </w:pPr>
-      <w:bookmarkStart w:id="12" w:name="_Toc105187645"/>
+      <w:bookmarkStart w:id="12" w:name="_Toc149979851"/>
       <w:r>
         <w:rPr>
           <w:lang w:val="en-SG"/>
@@ -4442,7 +4806,7 @@
           <w:lang w:val="en-SG"/>
         </w:rPr>
       </w:pPr>
-      <w:bookmarkStart w:id="13" w:name="_Toc105187646"/>
+      <w:bookmarkStart w:id="13" w:name="_Toc149979852"/>
       <w:r>
         <w:rPr>
           <w:lang w:val="en-SG"/>
@@ -4469,7 +4833,7 @@
           <w:lang w:val="en-SG"/>
         </w:rPr>
       </w:pPr>
-      <w:bookmarkStart w:id="14" w:name="_Toc105187647"/>
+      <w:bookmarkStart w:id="14" w:name="_Toc149979853"/>
       <w:r>
         <w:rPr>
           <w:lang w:val="en-SG"/>
@@ -4798,7 +5162,7 @@
           <w:lang w:val="en-SG"/>
         </w:rPr>
       </w:pPr>
-      <w:bookmarkStart w:id="15" w:name="_Toc105187648"/>
+      <w:bookmarkStart w:id="15" w:name="_Toc149979854"/>
       <w:r>
         <w:rPr>
           <w:lang w:val="en-SG"/>
@@ -4819,7 +5183,7 @@
           <w:lang w:val="en-SG"/>
         </w:rPr>
       </w:pPr>
-      <w:bookmarkStart w:id="16" w:name="_Toc105187649"/>
+      <w:bookmarkStart w:id="16" w:name="_Toc149979855"/>
       <w:r>
         <w:rPr>
           <w:lang w:val="en-SG"/>
@@ -4861,7 +5225,7 @@
         <mc:AlternateContent>
           <mc:Choice Requires="wps">
             <w:drawing>
-              <wp:anchor distT="0" distB="0" distL="114300" distR="114300" simplePos="0" relativeHeight="251663360" behindDoc="0" locked="0" layoutInCell="1" allowOverlap="1" wp14:anchorId="2CDA65D7" wp14:editId="0F6BF8E0">
+              <wp:anchor distT="0" distB="0" distL="114300" distR="114300" simplePos="0" relativeHeight="251663360" behindDoc="0" locked="0" layoutInCell="1" allowOverlap="1" wp14:anchorId="16B73E41" wp14:editId="0EDBFBE4">
                 <wp:simplePos x="0" y="0"/>
                 <wp:positionH relativeFrom="column">
                   <wp:posOffset>2013801</wp:posOffset>
@@ -4919,7 +5283,6 @@
                               <w:spacing w:before="0" w:beforeAutospacing="0" w:after="160" w:afterAutospacing="0" w:line="256" w:lineRule="auto"/>
                               <w:jc w:val="center"/>
                             </w:pPr>
-                            <w:proofErr w:type="spellStart"/>
                             <w:r>
                               <w:rPr>
                                 <w:rFonts w:eastAsia="Calibri"/>
@@ -4931,7 +5294,6 @@
                               </w:rPr>
                               <w:t>PowerMgt</w:t>
                             </w:r>
-                            <w:proofErr w:type="spellEnd"/>
                           </w:p>
                         </w:txbxContent>
                       </wps:txbx>
@@ -4990,7 +5352,7 @@
         <mc:AlternateContent>
           <mc:Choice Requires="wps">
             <w:drawing>
-              <wp:anchor distT="0" distB="0" distL="114300" distR="114300" simplePos="0" relativeHeight="251661312" behindDoc="0" locked="0" layoutInCell="1" allowOverlap="1" wp14:anchorId="400CA6E7" wp14:editId="6B20982A">
+              <wp:anchor distT="0" distB="0" distL="114300" distR="114300" simplePos="0" relativeHeight="251661312" behindDoc="0" locked="0" layoutInCell="1" allowOverlap="1" wp14:anchorId="285B0241" wp14:editId="46723E15">
                 <wp:simplePos x="0" y="0"/>
                 <wp:positionH relativeFrom="column">
                   <wp:posOffset>910728</wp:posOffset>
@@ -5112,7 +5474,7 @@
         <mc:AlternateContent>
           <mc:Choice Requires="wps">
             <w:drawing>
-              <wp:anchor distT="0" distB="0" distL="114300" distR="114300" simplePos="0" relativeHeight="251665408" behindDoc="0" locked="0" layoutInCell="1" allowOverlap="1" wp14:anchorId="79304499" wp14:editId="287ED732">
+              <wp:anchor distT="0" distB="0" distL="114300" distR="114300" simplePos="0" relativeHeight="251665408" behindDoc="0" locked="0" layoutInCell="1" allowOverlap="1" wp14:anchorId="27C4923F" wp14:editId="3B2B382E">
                 <wp:simplePos x="0" y="0"/>
                 <wp:positionH relativeFrom="margin">
                   <wp:align>center</wp:align>
@@ -5262,7 +5624,7 @@
         <mc:AlternateContent>
           <mc:Choice Requires="wps">
             <w:drawing>
-              <wp:anchor distT="0" distB="0" distL="114300" distR="114300" simplePos="0" relativeHeight="251667456" behindDoc="0" locked="0" layoutInCell="1" allowOverlap="1" wp14:anchorId="46E056BB" wp14:editId="53B8DD7E">
+              <wp:anchor distT="0" distB="0" distL="114300" distR="114300" simplePos="0" relativeHeight="251667456" behindDoc="0" locked="0" layoutInCell="1" allowOverlap="1" wp14:anchorId="04170685" wp14:editId="0261CC93">
                 <wp:simplePos x="0" y="0"/>
                 <wp:positionH relativeFrom="margin">
                   <wp:align>center</wp:align>
@@ -5388,7 +5750,7 @@
         <mc:AlternateContent>
           <mc:Choice Requires="wpc">
             <w:drawing>
-              <wp:inline distT="0" distB="0" distL="0" distR="0" wp14:anchorId="4E92F47B" wp14:editId="49F4E375">
+              <wp:inline distT="0" distB="0" distL="0" distR="0" wp14:anchorId="7CF1D5FA" wp14:editId="64AAC8F6">
                 <wp:extent cx="6089650" cy="4347713"/>
                 <wp:effectExtent l="0" t="0" r="0" b="0"/>
                 <wp:docPr id="58" name="Canvas 58"/>
@@ -5581,7 +5943,6 @@
                                 <w:spacing w:before="0" w:beforeAutospacing="0" w:after="160" w:afterAutospacing="0" w:line="256" w:lineRule="auto"/>
                                 <w:jc w:val="center"/>
                               </w:pPr>
-                              <w:proofErr w:type="spellStart"/>
                               <w:r>
                                 <w:rPr>
                                   <w:rFonts w:eastAsia="Calibri"/>
@@ -5593,7 +5954,6 @@
                                 </w:rPr>
                                 <w:t>USonic</w:t>
                               </w:r>
-                              <w:proofErr w:type="spellEnd"/>
                             </w:p>
                           </w:txbxContent>
                         </wps:txbx>
@@ -5768,7 +6128,6 @@
                                 <w:pStyle w:val="NormalWeb"/>
                                 <w:spacing w:before="0" w:beforeAutospacing="0" w:after="160" w:afterAutospacing="0" w:line="254" w:lineRule="auto"/>
                               </w:pPr>
-                              <w:proofErr w:type="spellStart"/>
                               <w:r>
                                 <w:rPr>
                                   <w:rFonts w:eastAsia="Calibri"/>
@@ -5780,7 +6139,6 @@
                                 </w:rPr>
                                 <w:t>RainSens</w:t>
                               </w:r>
-                              <w:proofErr w:type="spellEnd"/>
                             </w:p>
                           </w:txbxContent>
                         </wps:txbx>
@@ -5900,7 +6258,6 @@
                                 <w:spacing w:before="0" w:beforeAutospacing="0" w:after="160" w:afterAutospacing="0" w:line="252" w:lineRule="auto"/>
                                 <w:jc w:val="center"/>
                               </w:pPr>
-                              <w:proofErr w:type="spellStart"/>
                               <w:r>
                                 <w:rPr>
                                   <w:rFonts w:eastAsia="Calibri"/>
@@ -5912,7 +6269,6 @@
                                 </w:rPr>
                                 <w:t>HotWater</w:t>
                               </w:r>
-                              <w:proofErr w:type="spellEnd"/>
                             </w:p>
                           </w:txbxContent>
                         </wps:txbx>
@@ -6205,7 +6561,7 @@
 </file>
 
 <file path=word/endnotes.xml><?xml version="1.0" encoding="utf-8"?>
-<w:endnotes xmlns:wpc="http://schemas.microsoft.com/office/word/2010/wordprocessingCanvas" xmlns:cx="http://schemas.microsoft.com/office/drawing/2014/chartex" xmlns:mc="http://schemas.openxmlformats.org/markup-compatibility/2006" xmlns:o="urn:schemas-microsoft-com:office:office" xmlns:r="http://schemas.openxmlformats.org/officeDocument/2006/relationships" xmlns:m="http://schemas.openxmlformats.org/officeDocument/2006/math" xmlns:v="urn:schemas-microsoft-com:vml" xmlns:wp14="http://schemas.microsoft.com/office/word/2010/wordprocessingDrawing" xmlns:wp="http://schemas.openxmlformats.org/drawingml/2006/wordprocessingDrawing" xmlns:w10="urn:schemas-microsoft-com:office:word" xmlns:w="http://schemas.openxmlformats.org/wordprocessingml/2006/main" xmlns:w14="http://schemas.microsoft.com/office/word/2010/wordml" xmlns:w15="http://schemas.microsoft.com/office/word/2012/wordml" xmlns:w16se="http://schemas.microsoft.com/office/word/2015/wordml/symex" xmlns:wpg="http://schemas.microsoft.com/office/word/2010/wordprocessingGroup" xmlns:wpi="http://schemas.microsoft.com/office/word/2010/wordprocessingInk" xmlns:wne="http://schemas.microsoft.com/office/word/2006/wordml" xmlns:wps="http://schemas.microsoft.com/office/word/2010/wordprocessingShape" mc:Ignorable="w14 w15 w16se wp14">
+<w:endnotes xmlns:wpc="http://schemas.microsoft.com/office/word/2010/wordprocessingCanvas" xmlns:cx="http://schemas.microsoft.com/office/drawing/2014/chartex" xmlns:cx1="http://schemas.microsoft.com/office/drawing/2015/9/8/chartex" xmlns:cx2="http://schemas.microsoft.com/office/drawing/2015/10/21/chartex" xmlns:cx3="http://schemas.microsoft.com/office/drawing/2016/5/9/chartex" xmlns:cx4="http://schemas.microsoft.com/office/drawing/2016/5/10/chartex" xmlns:cx5="http://schemas.microsoft.com/office/drawing/2016/5/11/chartex" xmlns:cx6="http://schemas.microsoft.com/office/drawing/2016/5/12/chartex" xmlns:cx7="http://schemas.microsoft.com/office/drawing/2016/5/13/chartex" xmlns:cx8="http://schemas.microsoft.com/office/drawing/2016/5/14/chartex" xmlns:mc="http://schemas.openxmlformats.org/markup-compatibility/2006" xmlns:aink="http://schemas.microsoft.com/office/drawing/2016/ink" xmlns:am3d="http://schemas.microsoft.com/office/drawing/2017/model3d" xmlns:o="urn:schemas-microsoft-com:office:office" xmlns:oel="http://schemas.microsoft.com/office/2019/extlst" xmlns:r="http://schemas.openxmlformats.org/officeDocument/2006/relationships" xmlns:m="http://schemas.openxmlformats.org/officeDocument/2006/math" xmlns:v="urn:schemas-microsoft-com:vml" xmlns:wp14="http://schemas.microsoft.com/office/word/2010/wordprocessingDrawing" xmlns:wp="http://schemas.openxmlformats.org/drawingml/2006/wordprocessingDrawing" xmlns:w10="urn:schemas-microsoft-com:office:word" xmlns:w="http://schemas.openxmlformats.org/wordprocessingml/2006/main" xmlns:w14="http://schemas.microsoft.com/office/word/2010/wordml" xmlns:w15="http://schemas.microsoft.com/office/word/2012/wordml" xmlns:w16cex="http://schemas.microsoft.com/office/word/2018/wordml/cex" xmlns:w16cid="http://schemas.microsoft.com/office/word/2016/wordml/cid" xmlns:w16="http://schemas.microsoft.com/office/word/2018/wordml" xmlns:w16sdtdh="http://schemas.microsoft.com/office/word/2020/wordml/sdtdatahash" xmlns:w16se="http://schemas.microsoft.com/office/word/2015/wordml/symex" xmlns:wpg="http://schemas.microsoft.com/office/word/2010/wordprocessingGroup" xmlns:wpi="http://schemas.microsoft.com/office/word/2010/wordprocessingInk" xmlns:wne="http://schemas.microsoft.com/office/word/2006/wordml" xmlns:wps="http://schemas.microsoft.com/office/word/2010/wordprocessingShape" mc:Ignorable="w14 w15 w16se w16cid w16 w16cex w16sdtdh wp14">
   <w:endnote w:type="separator" w:id="-1">
     <w:p>
       <w:pPr>
@@ -6230,7 +6586,7 @@
 </file>
 
 <file path=word/footnotes.xml><?xml version="1.0" encoding="utf-8"?>
-<w:footnotes xmlns:wpc="http://schemas.microsoft.com/office/word/2010/wordprocessingCanvas" xmlns:cx="http://schemas.microsoft.com/office/drawing/2014/chartex" xmlns:mc="http://schemas.openxmlformats.org/markup-compatibility/2006" xmlns:o="urn:schemas-microsoft-com:office:office" xmlns:r="http://schemas.openxmlformats.org/officeDocument/2006/relationships" xmlns:m="http://schemas.openxmlformats.org/officeDocument/2006/math" xmlns:v="urn:schemas-microsoft-com:vml" xmlns:wp14="http://schemas.microsoft.com/office/word/2010/wordprocessingDrawing" xmlns:wp="http://schemas.openxmlformats.org/drawingml/2006/wordprocessingDrawing" xmlns:w10="urn:schemas-microsoft-com:office:word" xmlns:w="http://schemas.openxmlformats.org/wordprocessingml/2006/main" xmlns:w14="http://schemas.microsoft.com/office/word/2010/wordml" xmlns:w15="http://schemas.microsoft.com/office/word/2012/wordml" xmlns:w16se="http://schemas.microsoft.com/office/word/2015/wordml/symex" xmlns:wpg="http://schemas.microsoft.com/office/word/2010/wordprocessingGroup" xmlns:wpi="http://schemas.microsoft.com/office/word/2010/wordprocessingInk" xmlns:wne="http://schemas.microsoft.com/office/word/2006/wordml" xmlns:wps="http://schemas.microsoft.com/office/word/2010/wordprocessingShape" mc:Ignorable="w14 w15 w16se wp14">
+<w:footnotes xmlns:wpc="http://schemas.microsoft.com/office/word/2010/wordprocessingCanvas" xmlns:cx="http://schemas.microsoft.com/office/drawing/2014/chartex" xmlns:cx1="http://schemas.microsoft.com/office/drawing/2015/9/8/chartex" xmlns:cx2="http://schemas.microsoft.com/office/drawing/2015/10/21/chartex" xmlns:cx3="http://schemas.microsoft.com/office/drawing/2016/5/9/chartex" xmlns:cx4="http://schemas.microsoft.com/office/drawing/2016/5/10/chartex" xmlns:cx5="http://schemas.microsoft.com/office/drawing/2016/5/11/chartex" xmlns:cx6="http://schemas.microsoft.com/office/drawing/2016/5/12/chartex" xmlns:cx7="http://schemas.microsoft.com/office/drawing/2016/5/13/chartex" xmlns:cx8="http://schemas.microsoft.com/office/drawing/2016/5/14/chartex" xmlns:mc="http://schemas.openxmlformats.org/markup-compatibility/2006" xmlns:aink="http://schemas.microsoft.com/office/drawing/2016/ink" xmlns:am3d="http://schemas.microsoft.com/office/drawing/2017/model3d" xmlns:o="urn:schemas-microsoft-com:office:office" xmlns:oel="http://schemas.microsoft.com/office/2019/extlst" xmlns:r="http://schemas.openxmlformats.org/officeDocument/2006/relationships" xmlns:m="http://schemas.openxmlformats.org/officeDocument/2006/math" xmlns:v="urn:schemas-microsoft-com:vml" xmlns:wp14="http://schemas.microsoft.com/office/word/2010/wordprocessingDrawing" xmlns:wp="http://schemas.openxmlformats.org/drawingml/2006/wordprocessingDrawing" xmlns:w10="urn:schemas-microsoft-com:office:word" xmlns:w="http://schemas.openxmlformats.org/wordprocessingml/2006/main" xmlns:w14="http://schemas.microsoft.com/office/word/2010/wordml" xmlns:w15="http://schemas.microsoft.com/office/word/2012/wordml" xmlns:w16cex="http://schemas.microsoft.com/office/word/2018/wordml/cex" xmlns:w16cid="http://schemas.microsoft.com/office/word/2016/wordml/cid" xmlns:w16="http://schemas.microsoft.com/office/word/2018/wordml" xmlns:w16sdtdh="http://schemas.microsoft.com/office/word/2020/wordml/sdtdatahash" xmlns:w16se="http://schemas.microsoft.com/office/word/2015/wordml/symex" xmlns:wpg="http://schemas.microsoft.com/office/word/2010/wordprocessingGroup" xmlns:wpi="http://schemas.microsoft.com/office/word/2010/wordprocessingInk" xmlns:wne="http://schemas.microsoft.com/office/word/2006/wordml" xmlns:wps="http://schemas.microsoft.com/office/word/2010/wordprocessingShape" mc:Ignorable="w14 w15 w16se w16cid w16 w16cex w16sdtdh wp14">
   <w:footnote w:type="separator" w:id="-1">
     <w:p>
       <w:pPr>
@@ -6255,7 +6611,7 @@
 </file>
 
 <file path=word/header1.xml><?xml version="1.0" encoding="utf-8"?>
-<w:hdr xmlns:wpc="http://schemas.microsoft.com/office/word/2010/wordprocessingCanvas" xmlns:cx="http://schemas.microsoft.com/office/drawing/2014/chartex" xmlns:mc="http://schemas.openxmlformats.org/markup-compatibility/2006" xmlns:o="urn:schemas-microsoft-com:office:office" xmlns:r="http://schemas.openxmlformats.org/officeDocument/2006/relationships" xmlns:m="http://schemas.openxmlformats.org/officeDocument/2006/math" xmlns:v="urn:schemas-microsoft-com:vml" xmlns:wp14="http://schemas.microsoft.com/office/word/2010/wordprocessingDrawing" xmlns:wp="http://schemas.openxmlformats.org/drawingml/2006/wordprocessingDrawing" xmlns:w10="urn:schemas-microsoft-com:office:word" xmlns:w="http://schemas.openxmlformats.org/wordprocessingml/2006/main" xmlns:w14="http://schemas.microsoft.com/office/word/2010/wordml" xmlns:w15="http://schemas.microsoft.com/office/word/2012/wordml" xmlns:w16se="http://schemas.microsoft.com/office/word/2015/wordml/symex" xmlns:wpg="http://schemas.microsoft.com/office/word/2010/wordprocessingGroup" xmlns:wpi="http://schemas.microsoft.com/office/word/2010/wordprocessingInk" xmlns:wne="http://schemas.microsoft.com/office/word/2006/wordml" xmlns:wps="http://schemas.microsoft.com/office/word/2010/wordprocessingShape" mc:Ignorable="w14 w15 w16se wp14">
+<w:hdr xmlns:wpc="http://schemas.microsoft.com/office/word/2010/wordprocessingCanvas" xmlns:cx="http://schemas.microsoft.com/office/drawing/2014/chartex" xmlns:cx1="http://schemas.microsoft.com/office/drawing/2015/9/8/chartex" xmlns:cx2="http://schemas.microsoft.com/office/drawing/2015/10/21/chartex" xmlns:cx3="http://schemas.microsoft.com/office/drawing/2016/5/9/chartex" xmlns:cx4="http://schemas.microsoft.com/office/drawing/2016/5/10/chartex" xmlns:cx5="http://schemas.microsoft.com/office/drawing/2016/5/11/chartex" xmlns:cx6="http://schemas.microsoft.com/office/drawing/2016/5/12/chartex" xmlns:cx7="http://schemas.microsoft.com/office/drawing/2016/5/13/chartex" xmlns:cx8="http://schemas.microsoft.com/office/drawing/2016/5/14/chartex" xmlns:mc="http://schemas.openxmlformats.org/markup-compatibility/2006" xmlns:aink="http://schemas.microsoft.com/office/drawing/2016/ink" xmlns:am3d="http://schemas.microsoft.com/office/drawing/2017/model3d" xmlns:o="urn:schemas-microsoft-com:office:office" xmlns:oel="http://schemas.microsoft.com/office/2019/extlst" xmlns:r="http://schemas.openxmlformats.org/officeDocument/2006/relationships" xmlns:m="http://schemas.openxmlformats.org/officeDocument/2006/math" xmlns:v="urn:schemas-microsoft-com:vml" xmlns:wp14="http://schemas.microsoft.com/office/word/2010/wordprocessingDrawing" xmlns:wp="http://schemas.openxmlformats.org/drawingml/2006/wordprocessingDrawing" xmlns:w10="urn:schemas-microsoft-com:office:word" xmlns:w="http://schemas.openxmlformats.org/wordprocessingml/2006/main" xmlns:w14="http://schemas.microsoft.com/office/word/2010/wordml" xmlns:w15="http://schemas.microsoft.com/office/word/2012/wordml" xmlns:w16cex="http://schemas.microsoft.com/office/word/2018/wordml/cex" xmlns:w16cid="http://schemas.microsoft.com/office/word/2016/wordml/cid" xmlns:w16="http://schemas.microsoft.com/office/word/2018/wordml" xmlns:w16sdtdh="http://schemas.microsoft.com/office/word/2020/wordml/sdtdatahash" xmlns:w16se="http://schemas.microsoft.com/office/word/2015/wordml/symex" xmlns:wpg="http://schemas.microsoft.com/office/word/2010/wordprocessingGroup" xmlns:wpi="http://schemas.microsoft.com/office/word/2010/wordprocessingInk" xmlns:wne="http://schemas.microsoft.com/office/word/2006/wordml" xmlns:wps="http://schemas.microsoft.com/office/word/2010/wordprocessingShape" mc:Ignorable="w14 w15 w16se w16cid w16 w16cex w16sdtdh wp14">
   <w:p>
     <w:pPr>
       <w:pStyle w:val="Header"/>
@@ -6288,7 +6644,7 @@
 </file>
 
 <file path=word/numbering.xml><?xml version="1.0" encoding="utf-8"?>
-<w:numbering xmlns:wpc="http://schemas.microsoft.com/office/word/2010/wordprocessingCanvas" xmlns:cx="http://schemas.microsoft.com/office/drawing/2014/chartex" xmlns:mc="http://schemas.openxmlformats.org/markup-compatibility/2006" xmlns:o="urn:schemas-microsoft-com:office:office" xmlns:r="http://schemas.openxmlformats.org/officeDocument/2006/relationships" xmlns:m="http://schemas.openxmlformats.org/officeDocument/2006/math" xmlns:v="urn:schemas-microsoft-com:vml" xmlns:wp14="http://schemas.microsoft.com/office/word/2010/wordprocessingDrawing" xmlns:wp="http://schemas.openxmlformats.org/drawingml/2006/wordprocessingDrawing" xmlns:w10="urn:schemas-microsoft-com:office:word" xmlns:w="http://schemas.openxmlformats.org/wordprocessingml/2006/main" xmlns:w14="http://schemas.microsoft.com/office/word/2010/wordml" xmlns:w15="http://schemas.microsoft.com/office/word/2012/wordml" xmlns:w16se="http://schemas.microsoft.com/office/word/2015/wordml/symex" xmlns:wpg="http://schemas.microsoft.com/office/word/2010/wordprocessingGroup" xmlns:wpi="http://schemas.microsoft.com/office/word/2010/wordprocessingInk" xmlns:wne="http://schemas.microsoft.com/office/word/2006/wordml" xmlns:wps="http://schemas.microsoft.com/office/word/2010/wordprocessingShape" mc:Ignorable="w14 w15 w16se wp14">
+<w:numbering xmlns:wpc="http://schemas.microsoft.com/office/word/2010/wordprocessingCanvas" xmlns:cx="http://schemas.microsoft.com/office/drawing/2014/chartex" xmlns:cx1="http://schemas.microsoft.com/office/drawing/2015/9/8/chartex" xmlns:cx2="http://schemas.microsoft.com/office/drawing/2015/10/21/chartex" xmlns:cx3="http://schemas.microsoft.com/office/drawing/2016/5/9/chartex" xmlns:cx4="http://schemas.microsoft.com/office/drawing/2016/5/10/chartex" xmlns:cx5="http://schemas.microsoft.com/office/drawing/2016/5/11/chartex" xmlns:cx6="http://schemas.microsoft.com/office/drawing/2016/5/12/chartex" xmlns:cx7="http://schemas.microsoft.com/office/drawing/2016/5/13/chartex" xmlns:cx8="http://schemas.microsoft.com/office/drawing/2016/5/14/chartex" xmlns:mc="http://schemas.openxmlformats.org/markup-compatibility/2006" xmlns:aink="http://schemas.microsoft.com/office/drawing/2016/ink" xmlns:am3d="http://schemas.microsoft.com/office/drawing/2017/model3d" xmlns:o="urn:schemas-microsoft-com:office:office" xmlns:oel="http://schemas.microsoft.com/office/2019/extlst" xmlns:r="http://schemas.openxmlformats.org/officeDocument/2006/relationships" xmlns:m="http://schemas.openxmlformats.org/officeDocument/2006/math" xmlns:v="urn:schemas-microsoft-com:vml" xmlns:wp14="http://schemas.microsoft.com/office/word/2010/wordprocessingDrawing" xmlns:wp="http://schemas.openxmlformats.org/drawingml/2006/wordprocessingDrawing" xmlns:w10="urn:schemas-microsoft-com:office:word" xmlns:w="http://schemas.openxmlformats.org/wordprocessingml/2006/main" xmlns:w14="http://schemas.microsoft.com/office/word/2010/wordml" xmlns:w15="http://schemas.microsoft.com/office/word/2012/wordml" xmlns:w16cex="http://schemas.microsoft.com/office/word/2018/wordml/cex" xmlns:w16cid="http://schemas.microsoft.com/office/word/2016/wordml/cid" xmlns:w16="http://schemas.microsoft.com/office/word/2018/wordml" xmlns:w16sdtdh="http://schemas.microsoft.com/office/word/2020/wordml/sdtdatahash" xmlns:w16se="http://schemas.microsoft.com/office/word/2015/wordml/symex" xmlns:wpg="http://schemas.microsoft.com/office/word/2010/wordprocessingGroup" xmlns:wpi="http://schemas.microsoft.com/office/word/2010/wordprocessingInk" xmlns:wne="http://schemas.microsoft.com/office/word/2006/wordml" xmlns:wps="http://schemas.microsoft.com/office/word/2010/wordprocessingShape" mc:Ignorable="w14 w15 w16se w16cid w16 w16cex w16sdtdh wp14">
   <w:abstractNum w:abstractNumId="0" w15:restartNumberingAfterBreak="0">
     <w:nsid w:val="0176441C"/>
     <w:multiLevelType w:val="hybridMultilevel"/>
@@ -7462,47 +7818,47 @@
       </w:pPr>
     </w:lvl>
   </w:abstractNum>
-  <w:num w:numId="1">
+  <w:num w:numId="1" w16cid:durableId="1290818750">
     <w:abstractNumId w:val="2"/>
   </w:num>
-  <w:num w:numId="2">
+  <w:num w:numId="2" w16cid:durableId="135223421">
     <w:abstractNumId w:val="11"/>
   </w:num>
-  <w:num w:numId="3">
+  <w:num w:numId="3" w16cid:durableId="947007038">
     <w:abstractNumId w:val="5"/>
   </w:num>
-  <w:num w:numId="4">
+  <w:num w:numId="4" w16cid:durableId="96875565">
     <w:abstractNumId w:val="3"/>
   </w:num>
-  <w:num w:numId="5">
+  <w:num w:numId="5" w16cid:durableId="41565045">
     <w:abstractNumId w:val="7"/>
   </w:num>
-  <w:num w:numId="6">
+  <w:num w:numId="6" w16cid:durableId="512766832">
     <w:abstractNumId w:val="0"/>
   </w:num>
-  <w:num w:numId="7">
+  <w:num w:numId="7" w16cid:durableId="371729619">
     <w:abstractNumId w:val="9"/>
   </w:num>
-  <w:num w:numId="8">
+  <w:num w:numId="8" w16cid:durableId="86391744">
     <w:abstractNumId w:val="1"/>
   </w:num>
-  <w:num w:numId="9">
+  <w:num w:numId="9" w16cid:durableId="1195190208">
     <w:abstractNumId w:val="8"/>
   </w:num>
-  <w:num w:numId="10">
+  <w:num w:numId="10" w16cid:durableId="204098472">
     <w:abstractNumId w:val="10"/>
   </w:num>
-  <w:num w:numId="11">
+  <w:num w:numId="11" w16cid:durableId="2060743704">
     <w:abstractNumId w:val="4"/>
   </w:num>
-  <w:num w:numId="12">
+  <w:num w:numId="12" w16cid:durableId="1733655630">
     <w:abstractNumId w:val="6"/>
   </w:num>
 </w:numbering>
 </file>
 
 <file path=word/styles.xml><?xml version="1.0" encoding="utf-8"?>
-<w:styles xmlns:mc="http://schemas.openxmlformats.org/markup-compatibility/2006" xmlns:r="http://schemas.openxmlformats.org/officeDocument/2006/relationships" xmlns:w="http://schemas.openxmlformats.org/wordprocessingml/2006/main" xmlns:w14="http://schemas.microsoft.com/office/word/2010/wordml" xmlns:w15="http://schemas.microsoft.com/office/word/2012/wordml" xmlns:w16se="http://schemas.microsoft.com/office/word/2015/wordml/symex" mc:Ignorable="w14 w15 w16se">
+<w:styles xmlns:mc="http://schemas.openxmlformats.org/markup-compatibility/2006" xmlns:r="http://schemas.openxmlformats.org/officeDocument/2006/relationships" xmlns:w="http://schemas.openxmlformats.org/wordprocessingml/2006/main" xmlns:w14="http://schemas.microsoft.com/office/word/2010/wordml" xmlns:w15="http://schemas.microsoft.com/office/word/2012/wordml" xmlns:w16cex="http://schemas.microsoft.com/office/word/2018/wordml/cex" xmlns:w16cid="http://schemas.microsoft.com/office/word/2016/wordml/cid" xmlns:w16="http://schemas.microsoft.com/office/word/2018/wordml" xmlns:w16sdtdh="http://schemas.microsoft.com/office/word/2020/wordml/sdtdatahash" xmlns:w16se="http://schemas.microsoft.com/office/word/2015/wordml/symex" mc:Ignorable="w14 w15 w16se w16cid w16 w16cex w16sdtdh">
   <w:docDefaults>
     <w:rPrDefault>
       <w:rPr>
@@ -7518,7 +7874,7 @@
       </w:pPr>
     </w:pPrDefault>
   </w:docDefaults>
-  <w:latentStyles w:defLockedState="0" w:defUIPriority="99" w:defSemiHidden="0" w:defUnhideWhenUsed="0" w:defQFormat="0" w:count="371">
+  <w:latentStyles w:defLockedState="0" w:defUIPriority="99" w:defSemiHidden="0" w:defUnhideWhenUsed="0" w:defQFormat="0" w:count="376">
     <w:lsdException w:name="Normal" w:uiPriority="0" w:qFormat="1"/>
     <w:lsdException w:name="heading 1" w:uiPriority="9" w:qFormat="1"/>
     <w:lsdException w:name="heading 2" w:semiHidden="1" w:uiPriority="9" w:unhideWhenUsed="1" w:qFormat="1"/>
@@ -7890,6 +8246,11 @@
     <w:lsdException w:name="List Table 5 Dark Accent 6" w:uiPriority="50"/>
     <w:lsdException w:name="List Table 6 Colorful Accent 6" w:uiPriority="51"/>
     <w:lsdException w:name="List Table 7 Colorful Accent 6" w:uiPriority="52"/>
+    <w:lsdException w:name="Mention" w:semiHidden="1" w:unhideWhenUsed="1"/>
+    <w:lsdException w:name="Smart Hyperlink" w:semiHidden="1" w:unhideWhenUsed="1"/>
+    <w:lsdException w:name="Hashtag" w:semiHidden="1" w:unhideWhenUsed="1"/>
+    <w:lsdException w:name="Unresolved Mention" w:semiHidden="1" w:unhideWhenUsed="1"/>
+    <w:lsdException w:name="Smart Link" w:semiHidden="1" w:unhideWhenUsed="1"/>
   </w:latentStyles>
   <w:style w:type="paragraph" w:default="1" w:styleId="Normal">
     <w:name w:val="Normal"/>
@@ -8477,6 +8838,25 @@
 </file>
 
 <file path=customXml/item1.xml><?xml version="1.0" encoding="utf-8"?>
+<b:Sources xmlns:b="http://schemas.openxmlformats.org/officeDocument/2006/bibliography" xmlns="http://schemas.openxmlformats.org/officeDocument/2006/bibliography" SelectedStyle="\APASixthEditionOfficeOnline.xsl" StyleName="APA" Version="6"/>
+</file>
+
+<file path=customXml/item2.xml><?xml version="1.0" encoding="utf-8"?>
+<?mso-contentType ?>
+<FormTemplates xmlns="http://schemas.microsoft.com/sharepoint/v3/contenttype/forms">
+  <Display>DocumentLibraryForm</Display>
+  <Edit>DocumentLibraryForm</Edit>
+  <New>DocumentLibraryForm</New>
+</FormTemplates>
+</file>
+
+<file path=customXml/item3.xml><?xml version="1.0" encoding="utf-8"?>
+<p:properties xmlns:p="http://schemas.microsoft.com/office/2006/metadata/properties" xmlns:xsi="http://www.w3.org/2001/XMLSchema-instance" xmlns:pc="http://schemas.microsoft.com/office/infopath/2007/PartnerControls">
+  <documentManagement/>
+</p:properties>
+</file>
+
+<file path=customXml/item4.xml><?xml version="1.0" encoding="utf-8"?>
 <ct:contentTypeSchema xmlns:ct="http://schemas.microsoft.com/office/2006/metadata/contentType" xmlns:ma="http://schemas.microsoft.com/office/2006/metadata/properties/metaAttributes" ct:_="" ma:_="" ma:contentTypeName="Document" ma:contentTypeID="0x010100E81D8C8DDAE8BD44A422697963F06C45" ma:contentTypeVersion="6" ma:contentTypeDescription="Create a new document." ma:contentTypeScope="" ma:versionID="b6816e004dbb89c674e51f5647972552">
   <xsd:schema xmlns:xsd="http://www.w3.org/2001/XMLSchema" xmlns:xs="http://www.w3.org/2001/XMLSchema" xmlns:p="http://schemas.microsoft.com/office/2006/metadata/properties" xmlns:ns2="2b02348f-b4e3-458c-83fc-9e90db0f8029" targetNamespace="http://schemas.microsoft.com/office/2006/metadata/properties" ma:root="true" ma:fieldsID="e6418ca14ac9ee17b8bbf6df78e0c223" ns2:_="">
     <xsd:import namespace="2b02348f-b4e3-458c-83fc-9e90db0f8029"/>
@@ -8634,26 +9014,32 @@
 </ct:contentTypeSchema>
 </file>
 
-<file path=customXml/item2.xml><?xml version="1.0" encoding="utf-8"?>
-<p:properties xmlns:p="http://schemas.microsoft.com/office/2006/metadata/properties" xmlns:xsi="http://www.w3.org/2001/XMLSchema-instance" xmlns:pc="http://schemas.microsoft.com/office/infopath/2007/PartnerControls">
-  <documentManagement/>
-</p:properties>
+<file path=customXml/itemProps1.xml><?xml version="1.0" encoding="utf-8"?>
+<ds:datastoreItem xmlns:ds="http://schemas.openxmlformats.org/officeDocument/2006/customXml" ds:itemID="{19DC61BE-93FA-4491-9772-E1221A4033B9}">
+  <ds:schemaRefs>
+    <ds:schemaRef ds:uri="http://schemas.openxmlformats.org/officeDocument/2006/bibliography"/>
+  </ds:schemaRefs>
+</ds:datastoreItem>
 </file>
 
-<file path=customXml/item3.xml><?xml version="1.0" encoding="utf-8"?>
-<?mso-contentType ?>
-<FormTemplates xmlns="http://schemas.microsoft.com/sharepoint/v3/contenttype/forms">
-  <Display>DocumentLibraryForm</Display>
-  <Edit>DocumentLibraryForm</Edit>
-  <New>DocumentLibraryForm</New>
-</FormTemplates>
+<file path=customXml/itemProps2.xml><?xml version="1.0" encoding="utf-8"?>
+<ds:datastoreItem xmlns:ds="http://schemas.openxmlformats.org/officeDocument/2006/customXml" ds:itemID="{1AE65524-3474-4244-A856-D72F3E7751CA}">
+  <ds:schemaRefs>
+    <ds:schemaRef ds:uri="http://schemas.microsoft.com/sharepoint/v3/contenttype/forms"/>
+  </ds:schemaRefs>
+</ds:datastoreItem>
 </file>
 
-<file path=customXml/item4.xml><?xml version="1.0" encoding="utf-8"?>
-<b:Sources xmlns:b="http://schemas.openxmlformats.org/officeDocument/2006/bibliography" xmlns="http://schemas.openxmlformats.org/officeDocument/2006/bibliography" SelectedStyle="\APASixthEditionOfficeOnline.xsl" StyleName="APA" Version="6"/>
+<file path=customXml/itemProps3.xml><?xml version="1.0" encoding="utf-8"?>
+<ds:datastoreItem xmlns:ds="http://schemas.openxmlformats.org/officeDocument/2006/customXml" ds:itemID="{E9F4B20F-6069-42DD-ACE1-B693435E4710}">
+  <ds:schemaRefs>
+    <ds:schemaRef ds:uri="http://schemas.microsoft.com/office/2006/metadata/properties"/>
+    <ds:schemaRef ds:uri="http://schemas.microsoft.com/office/infopath/2007/PartnerControls"/>
+  </ds:schemaRefs>
+</ds:datastoreItem>
 </file>
 
-<file path=customXml/itemProps1.xml><?xml version="1.0" encoding="utf-8"?>
+<file path=customXml/itemProps4.xml><?xml version="1.0" encoding="utf-8"?>
 <ds:datastoreItem xmlns:ds="http://schemas.openxmlformats.org/officeDocument/2006/customXml" ds:itemID="{1FD4FE30-7A52-4902-A460-321EC0A48E77}">
   <ds:schemaRefs>
     <ds:schemaRef ds:uri="http://schemas.microsoft.com/office/2006/metadata/contentType"/>
@@ -8669,29 +9055,4 @@
     <ds:schemaRef ds:uri="http://schemas.microsoft.com/internal/obd"/>
   </ds:schemaRefs>
 </ds:datastoreItem>
-</file>
-
-<file path=customXml/itemProps2.xml><?xml version="1.0" encoding="utf-8"?>
-<ds:datastoreItem xmlns:ds="http://schemas.openxmlformats.org/officeDocument/2006/customXml" ds:itemID="{E9F4B20F-6069-42DD-ACE1-B693435E4710}">
-  <ds:schemaRefs>
-    <ds:schemaRef ds:uri="http://schemas.microsoft.com/office/2006/metadata/properties"/>
-    <ds:schemaRef ds:uri="http://schemas.microsoft.com/office/infopath/2007/PartnerControls"/>
-  </ds:schemaRefs>
-</ds:datastoreItem>
-</file>
-
-<file path=customXml/itemProps3.xml><?xml version="1.0" encoding="utf-8"?>
-<ds:datastoreItem xmlns:ds="http://schemas.openxmlformats.org/officeDocument/2006/customXml" ds:itemID="{1AE65524-3474-4244-A856-D72F3E7751CA}">
-  <ds:schemaRefs>
-    <ds:schemaRef ds:uri="http://schemas.microsoft.com/sharepoint/v3/contenttype/forms"/>
-  </ds:schemaRefs>
-</ds:datastoreItem>
-</file>
-
-<file path=customXml/itemProps4.xml><?xml version="1.0" encoding="utf-8"?>
-<ds:datastoreItem xmlns:ds="http://schemas.openxmlformats.org/officeDocument/2006/customXml" ds:itemID="{19DC61BE-93FA-4491-9772-E1221A4033B9}">
-  <ds:schemaRefs>
-    <ds:schemaRef ds:uri="http://schemas.openxmlformats.org/officeDocument/2006/bibliography"/>
-  </ds:schemaRefs>
-</ds:datastoreItem>
 </file>
</xml_diff>